<commit_message>
Add Agree link to Terms and Conditions
</commit_message>
<xml_diff>
--- a/files/Terms and Conditions.docx
+++ b/files/Terms and Conditions.docx
@@ -843,14 +843,7 @@
           <w:rFonts w:ascii="Times New Roman" w:hAnsi="Times New Roman" w:cs="Times New Roman"/>
           <w:color w:val="auto"/>
         </w:rPr>
-        <w:t>Section</w:t>
-      </w:r>
-      <w:r>
-        <w:rPr>
-          <w:rFonts w:ascii="Times New Roman" w:hAnsi="Times New Roman" w:cs="Times New Roman"/>
-          <w:color w:val="auto"/>
-        </w:rPr>
-        <w:t xml:space="preserve"> 2: Using our </w:t>
+        <w:t xml:space="preserve">Section 2: Using our </w:t>
       </w:r>
       <w:proofErr w:type="gramStart"/>
       <w:r>
@@ -2479,7 +2472,7 @@
         </w:rPr>
         <w:t xml:space="preserve">, vol. 14, no. 3, 2022, pp. 92-106.  </w:t>
       </w:r>
-      <w:hyperlink r:id="rId5" w:history="1">
+      <w:hyperlink r:id="rId7" w:history="1">
         <w:r>
           <w:rPr>
             <w:rStyle w:val="Hyperlink"/>
@@ -2581,7 +2574,7 @@
         </w:rPr>
         <w:t xml:space="preserve">, vol. 19, no. 3, 2019, pp. 241-264.  </w:t>
       </w:r>
-      <w:hyperlink r:id="rId6" w:history="1">
+      <w:hyperlink r:id="rId8" w:history="1">
         <w:r>
           <w:rPr>
             <w:rStyle w:val="Hyperlink"/>
@@ -2716,14 +2709,7 @@
           <w:rFonts w:ascii="Times New Roman" w:hAnsi="Times New Roman" w:cs="Times New Roman"/>
           <w:color w:val="auto"/>
         </w:rPr>
-        <w:t>Section</w:t>
-      </w:r>
-      <w:r>
-        <w:rPr>
-          <w:rFonts w:ascii="Times New Roman" w:hAnsi="Times New Roman" w:cs="Times New Roman"/>
-          <w:color w:val="auto"/>
-        </w:rPr>
-        <w:t xml:space="preserve"> 3: Future Use</w:t>
+        <w:t>Section 3: Future Use</w:t>
       </w:r>
     </w:p>
     <w:p>
@@ -2915,9 +2901,72 @@
         <w:t xml:space="preserve">I’m looking forward to leadership opportunities with the Kugelman Honors Program over the summer with young kids and high school juniors and seniors. I have applied to be an Honors Peer Mentor for the upcoming academic year. I’ll periodically meet with a group of UWF freshmen to guide them through their first year in college and the Honors Program. I’m talking with a professor at PSC whom I developed a strong academic relationship with about possibly helping him as a TA or GA to bolster my graduate school application (may it delay long!), and I’ve spoken with Dr. Evans about a similar opportunity in another year within Honors. Currently, I’m looking to publish two of the essays that I wrote this semester while I work on my creative projects—a sci-fi novel, the memoir I started in class, collections of poetry, and various short stories. Just for when I’m in different moods. In five years, I see myself in graduate school stressing about my dissertation. In ten years, I see myself at the other end of the classroom.  </w:t>
       </w:r>
     </w:p>
+    <w:p>
+      <w:pPr>
+        <w:spacing w:line="276" w:lineRule="auto"/>
+        <w:rPr>
+          <w:rFonts w:ascii="Times New Roman" w:hAnsi="Times New Roman" w:cs="Times New Roman"/>
+        </w:rPr>
+      </w:pPr>
+    </w:p>
+    <w:p>
+      <w:pPr>
+        <w:spacing w:line="276" w:lineRule="auto"/>
+        <w:rPr>
+          <w:rFonts w:ascii="Times New Roman" w:hAnsi="Times New Roman" w:cs="Times New Roman"/>
+        </w:rPr>
+      </w:pPr>
+    </w:p>
+    <w:p>
+      <w:pPr>
+        <w:spacing w:line="276" w:lineRule="auto"/>
+        <w:rPr>
+          <w:rFonts w:ascii="Times New Roman" w:hAnsi="Times New Roman" w:cs="Times New Roman"/>
+        </w:rPr>
+      </w:pPr>
+    </w:p>
+    <w:p>
+      <w:pPr>
+        <w:spacing w:line="276" w:lineRule="auto"/>
+        <w:rPr>
+          <w:rFonts w:ascii="Times New Roman" w:hAnsi="Times New Roman" w:cs="Times New Roman"/>
+        </w:rPr>
+      </w:pPr>
+      <w:r>
+        <w:rPr>
+          <w:rFonts w:ascii="Times New Roman" w:hAnsi="Times New Roman" w:cs="Times New Roman"/>
+        </w:rPr>
+        <w:t xml:space="preserve">I have read and agree to the Terms and Conditions. </w:t>
+      </w:r>
+    </w:p>
+    <w:p>
+      <w:pPr>
+        <w:spacing w:line="276" w:lineRule="auto"/>
+        <w:rPr>
+          <w:rFonts w:ascii="Times New Roman" w:hAnsi="Times New Roman" w:cs="Times New Roman"/>
+        </w:rPr>
+      </w:pPr>
+    </w:p>
+    <w:p>
+      <w:pPr>
+        <w:spacing w:line="276" w:lineRule="auto"/>
+        <w:rPr>
+          <w:rFonts w:ascii="Times New Roman" w:hAnsi="Times New Roman" w:cs="Times New Roman"/>
+        </w:rPr>
+      </w:pPr>
+      <w:hyperlink r:id="rId9" w:history="1">
+        <w:r>
+          <w:rPr>
+            <w:rStyle w:val="Hyperlink"/>
+            <w:rFonts w:ascii="Times New Roman" w:hAnsi="Times New Roman" w:cs="Times New Roman"/>
+          </w:rPr>
+          <w:t>Agree</w:t>
+        </w:r>
+      </w:hyperlink>
+    </w:p>
     <w:sectPr>
-      <w:headerReference w:type="even" r:id="rId7"/>
-      <w:headerReference w:type="default" r:id="rId8"/>
+      <w:headerReference w:type="even" r:id="rId10"/>
+      <w:headerReference w:type="default" r:id="rId11"/>
       <w:pgSz w:w="12240" w:h="15840"/>
       <w:pgMar w:top="1440" w:right="1440" w:bottom="1440" w:left="1440" w:header="720" w:footer="720" w:gutter="0"/>
       <w:cols w:space="720"/>
@@ -2925,6 +2974,44 @@
     </w:sectPr>
   </w:body>
 </w:document>
+</file>
+
+<file path=word/endnotes.xml><?xml version="1.0" encoding="utf-8"?>
+<w:endnotes xmlns:wpc="http://schemas.microsoft.com/office/word/2010/wordprocessingCanvas" xmlns:cx="http://schemas.microsoft.com/office/drawing/2014/chartex" xmlns:cx1="http://schemas.microsoft.com/office/drawing/2015/9/8/chartex" xmlns:cx2="http://schemas.microsoft.com/office/drawing/2015/10/21/chartex" xmlns:cx3="http://schemas.microsoft.com/office/drawing/2016/5/9/chartex" xmlns:cx4="http://schemas.microsoft.com/office/drawing/2016/5/10/chartex" xmlns:cx5="http://schemas.microsoft.com/office/drawing/2016/5/11/chartex" xmlns:cx6="http://schemas.microsoft.com/office/drawing/2016/5/12/chartex" xmlns:cx7="http://schemas.microsoft.com/office/drawing/2016/5/13/chartex" xmlns:cx8="http://schemas.microsoft.com/office/drawing/2016/5/14/chartex" xmlns:mc="http://schemas.openxmlformats.org/markup-compatibility/2006" xmlns:aink="http://schemas.microsoft.com/office/drawing/2016/ink" xmlns:am3d="http://schemas.microsoft.com/office/drawing/2017/model3d" xmlns:o="urn:schemas-microsoft-com:office:office" xmlns:oel="http://schemas.microsoft.com/office/2019/extlst" xmlns:r="http://schemas.openxmlformats.org/officeDocument/2006/relationships" xmlns:m="http://schemas.openxmlformats.org/officeDocument/2006/math" xmlns:v="urn:schemas-microsoft-com:vml" xmlns:wp14="http://schemas.microsoft.com/office/word/2010/wordprocessingDrawing" xmlns:wp="http://schemas.openxmlformats.org/drawingml/2006/wordprocessingDrawing" xmlns:w10="urn:schemas-microsoft-com:office:word" xmlns:w="http://schemas.openxmlformats.org/wordprocessingml/2006/main" xmlns:w14="http://schemas.microsoft.com/office/word/2010/wordml" xmlns:w15="http://schemas.microsoft.com/office/word/2012/wordml" xmlns:w16cex="http://schemas.microsoft.com/office/word/2018/wordml/cex" xmlns:w16cid="http://schemas.microsoft.com/office/word/2016/wordml/cid" xmlns:w16="http://schemas.microsoft.com/office/word/2018/wordml" xmlns:w16sdtdh="http://schemas.microsoft.com/office/word/2020/wordml/sdtdatahash" xmlns:w16se="http://schemas.microsoft.com/office/word/2015/wordml/symex" xmlns:wpg="http://schemas.microsoft.com/office/word/2010/wordprocessingGroup" xmlns:wpi="http://schemas.microsoft.com/office/word/2010/wordprocessingInk" xmlns:wne="http://schemas.microsoft.com/office/word/2006/wordml" xmlns:wps="http://schemas.microsoft.com/office/word/2010/wordprocessingShape" mc:Ignorable="w14 w15 w16se w16cid w16 w16cex w16sdtdh wp14">
+  <w:endnote w:type="separator" w:id="-1">
+    <w:p>
+      <w:r>
+        <w:separator/>
+      </w:r>
+    </w:p>
+  </w:endnote>
+  <w:endnote w:type="continuationSeparator" w:id="0">
+    <w:p>
+      <w:r>
+        <w:continuationSeparator/>
+      </w:r>
+    </w:p>
+  </w:endnote>
+</w:endnotes>
+</file>
+
+<file path=word/footnotes.xml><?xml version="1.0" encoding="utf-8"?>
+<w:footnotes xmlns:wpc="http://schemas.microsoft.com/office/word/2010/wordprocessingCanvas" xmlns:cx="http://schemas.microsoft.com/office/drawing/2014/chartex" xmlns:cx1="http://schemas.microsoft.com/office/drawing/2015/9/8/chartex" xmlns:cx2="http://schemas.microsoft.com/office/drawing/2015/10/21/chartex" xmlns:cx3="http://schemas.microsoft.com/office/drawing/2016/5/9/chartex" xmlns:cx4="http://schemas.microsoft.com/office/drawing/2016/5/10/chartex" xmlns:cx5="http://schemas.microsoft.com/office/drawing/2016/5/11/chartex" xmlns:cx6="http://schemas.microsoft.com/office/drawing/2016/5/12/chartex" xmlns:cx7="http://schemas.microsoft.com/office/drawing/2016/5/13/chartex" xmlns:cx8="http://schemas.microsoft.com/office/drawing/2016/5/14/chartex" xmlns:mc="http://schemas.openxmlformats.org/markup-compatibility/2006" xmlns:aink="http://schemas.microsoft.com/office/drawing/2016/ink" xmlns:am3d="http://schemas.microsoft.com/office/drawing/2017/model3d" xmlns:o="urn:schemas-microsoft-com:office:office" xmlns:oel="http://schemas.microsoft.com/office/2019/extlst" xmlns:r="http://schemas.openxmlformats.org/officeDocument/2006/relationships" xmlns:m="http://schemas.openxmlformats.org/officeDocument/2006/math" xmlns:v="urn:schemas-microsoft-com:vml" xmlns:wp14="http://schemas.microsoft.com/office/word/2010/wordprocessingDrawing" xmlns:wp="http://schemas.openxmlformats.org/drawingml/2006/wordprocessingDrawing" xmlns:w10="urn:schemas-microsoft-com:office:word" xmlns:w="http://schemas.openxmlformats.org/wordprocessingml/2006/main" xmlns:w14="http://schemas.microsoft.com/office/word/2010/wordml" xmlns:w15="http://schemas.microsoft.com/office/word/2012/wordml" xmlns:w16cex="http://schemas.microsoft.com/office/word/2018/wordml/cex" xmlns:w16cid="http://schemas.microsoft.com/office/word/2016/wordml/cid" xmlns:w16="http://schemas.microsoft.com/office/word/2018/wordml" xmlns:w16sdtdh="http://schemas.microsoft.com/office/word/2020/wordml/sdtdatahash" xmlns:w16se="http://schemas.microsoft.com/office/word/2015/wordml/symex" xmlns:wpg="http://schemas.microsoft.com/office/word/2010/wordprocessingGroup" xmlns:wpi="http://schemas.microsoft.com/office/word/2010/wordprocessingInk" xmlns:wne="http://schemas.microsoft.com/office/word/2006/wordml" xmlns:wps="http://schemas.microsoft.com/office/word/2010/wordprocessingShape" mc:Ignorable="w14 w15 w16se w16cid w16 w16cex w16sdtdh wp14">
+  <w:footnote w:type="separator" w:id="-1">
+    <w:p>
+      <w:r>
+        <w:separator/>
+      </w:r>
+    </w:p>
+  </w:footnote>
+  <w:footnote w:type="continuationSeparator" w:id="0">
+    <w:p>
+      <w:r>
+        <w:continuationSeparator/>
+      </w:r>
+    </w:p>
+  </w:footnote>
+</w:footnotes>
 </file>
 
 <file path=word/header1.xml><?xml version="1.0" encoding="utf-8"?>
@@ -3927,6 +4014,7 @@
   <w:style w:type="character" w:default="1" w:styleId="DefaultParagraphFont">
     <w:name w:val="Default Paragraph Font"/>
     <w:uiPriority w:val="1"/>
+    <w:semiHidden/>
     <w:unhideWhenUsed/>
   </w:style>
   <w:style w:type="table" w:default="1" w:styleId="TableNormal">

</xml_diff>

<commit_message>
Finalize Terms and Agreements styling
</commit_message>
<xml_diff>
--- a/files/Terms and Conditions.docx
+++ b/files/Terms and Conditions.docx
@@ -465,42 +465,17 @@
           <w:rFonts w:ascii="Times New Roman" w:hAnsi="Times New Roman" w:cs="Times New Roman"/>
         </w:rPr>
       </w:pPr>
-      <w:r>
-        <w:rPr>
-          <w:rFonts w:ascii="Times New Roman" w:hAnsi="Times New Roman" w:cs="Times New Roman"/>
-        </w:rPr>
-        <w:fldChar w:fldCharType="begin"/>
-      </w:r>
-      <w:r>
-        <w:rPr>
-          <w:rFonts w:ascii="Times New Roman" w:hAnsi="Times New Roman" w:cs="Times New Roman"/>
-        </w:rPr>
-        <w:instrText>HYPERLINK  \l "_Section_4:_Image"</w:instrText>
-      </w:r>
-      <w:r>
-        <w:rPr>
-          <w:rFonts w:ascii="Times New Roman" w:hAnsi="Times New Roman" w:cs="Times New Roman"/>
-        </w:rPr>
-      </w:r>
-      <w:r>
-        <w:rPr>
-          <w:rFonts w:ascii="Times New Roman" w:hAnsi="Times New Roman" w:cs="Times New Roman"/>
-        </w:rPr>
-        <w:fldChar w:fldCharType="separate"/>
-      </w:r>
-      <w:r>
-        <w:rPr>
-          <w:rStyle w:val="Hyperlink"/>
-          <w:rFonts w:ascii="Times New Roman" w:hAnsi="Times New Roman" w:cs="Times New Roman"/>
-        </w:rPr>
-        <w:t>Section 4: Image Disclaimer</w:t>
-      </w:r>
-      <w:r>
-        <w:rPr>
-          <w:rFonts w:ascii="Times New Roman" w:hAnsi="Times New Roman" w:cs="Times New Roman"/>
-        </w:rPr>
-        <w:fldChar w:fldCharType="end"/>
-      </w:r>
+      <w:hyperlink w:anchor="_Section_4:_Image" w:history="1">
+        <w:r>
+          <w:rPr>
+            <w:rStyle w:val="Hyperlink"/>
+            <w:rFonts w:ascii="Times New Roman" w:hAnsi="Times New Roman" w:cs="Times New Roman"/>
+            <w:color w:val="auto"/>
+            <w:u w:val="none"/>
+          </w:rPr>
+          <w:t>Section 4: Image Disclaimer</w:t>
+        </w:r>
+      </w:hyperlink>
     </w:p>
     <w:p>
       <w:pPr>
@@ -2945,14 +2920,6 @@
         <w:tab/>
         <w:t xml:space="preserve">I’m looking forward to leadership opportunities with the Kugelman Honors Program over the summer with young kids and high school juniors and seniors. I have applied to be an Honors Peer Mentor for the upcoming academic year. I’ll periodically meet with a group of UWF freshmen to guide them through their first year in college and the Honors Program. I’m talking with a professor at PSC whom I developed a strong academic relationship with about possibly helping him as a TA or GA to bolster my graduate school application (may it delay long!), and I’ve spoken with Dr. Evans about a similar opportunity in another year within Honors. Currently, I’m looking to publish two of the essays that I wrote this semester while I work on my creative projects—a sci-fi novel, the memoir I started in class, collections of poetry, and various short stories. Just for when I’m in different moods. In five years, I see myself in graduate school stressing about my dissertation. In ten years, I see myself at the other end of the classroom.  </w:t>
       </w:r>
-    </w:p>
-    <w:p>
-      <w:pPr>
-        <w:spacing w:line="276" w:lineRule="auto"/>
-        <w:rPr>
-          <w:rFonts w:ascii="Times New Roman" w:hAnsi="Times New Roman" w:cs="Times New Roman"/>
-        </w:rPr>
-      </w:pPr>
     </w:p>
     <w:p>
       <w:pPr>

</xml_diff>